<commit_message>
edit projects.json, add projects section
</commit_message>
<xml_diff>
--- a/src/assets/docs/About.docx
+++ b/src/assets/docs/About.docx
@@ -165,6 +165,20 @@
     <w:p>
       <w:pPr>
         <w:shd w:val="clear" w:color="auto" w:fill="EDFFFF"/>
+        <w:spacing w:after="0" w:line="240" w:lineRule="auto"/>
+        <w:jc w:val="both"/>
+        <w:rPr>
+          <w:rFonts w:ascii="Arial" w:eastAsia="Times New Roman" w:hAnsi="Arial" w:cs="Arial"/>
+          <w:color w:val="000000"/>
+          <w:sz w:val="38"/>
+          <w:szCs w:val="38"/>
+          <w:lang w:eastAsia="pl-PL"/>
+        </w:rPr>
+      </w:pPr>
+    </w:p>
+    <w:p>
+      <w:pPr>
+        <w:shd w:val="clear" w:color="auto" w:fill="EDFFFF"/>
         <w:spacing w:after="150" w:line="240" w:lineRule="auto"/>
         <w:jc w:val="both"/>
         <w:outlineLvl w:val="2"/>
@@ -249,6 +263,20 @@
     <w:p>
       <w:pPr>
         <w:shd w:val="clear" w:color="auto" w:fill="EDFFFF"/>
+        <w:spacing w:after="0" w:line="240" w:lineRule="auto"/>
+        <w:jc w:val="both"/>
+        <w:rPr>
+          <w:rFonts w:ascii="Arial" w:eastAsia="Times New Roman" w:hAnsi="Arial" w:cs="Arial"/>
+          <w:color w:val="000000"/>
+          <w:sz w:val="38"/>
+          <w:szCs w:val="38"/>
+          <w:lang w:eastAsia="pl-PL"/>
+        </w:rPr>
+      </w:pPr>
+    </w:p>
+    <w:p>
+      <w:pPr>
+        <w:shd w:val="clear" w:color="auto" w:fill="EDFFFF"/>
         <w:spacing w:after="150" w:line="240" w:lineRule="auto"/>
         <w:jc w:val="both"/>
         <w:outlineLvl w:val="2"/>
@@ -385,160 +413,170 @@
           <w:szCs w:val="38"/>
           <w:lang w:eastAsia="pl-PL"/>
         </w:rPr>
-        <w:t xml:space="preserve">I was born in 1998. I am a graduate of the first degree studies at the University of Technology in Kielce. I have obtained computer science engineer degree with specialization – Information Systems. </w:t>
-      </w:r>
-      <w:r>
-        <w:rPr>
-          <w:rFonts w:ascii="Arial" w:eastAsia="Times New Roman" w:hAnsi="Arial" w:cs="Arial"/>
-          <w:color w:val="000000"/>
-          <w:sz w:val="38"/>
-          <w:szCs w:val="38"/>
-          <w:lang w:eastAsia="pl-PL"/>
-        </w:rPr>
-        <w:t>I currently working in industry not related with IT. Hovewer in order to change this, I am still learning and expanding my knowledge by studying Computer Science at University of Technology in Kielce (II degree), and in free time, expanding my web technologies knowledge.</w:t>
-      </w:r>
-    </w:p>
-    <w:p>
-      <w:pPr>
-        <w:shd w:val="clear" w:color="auto" w:fill="EDFFFF"/>
-        <w:spacing w:after="0" w:line="240" w:lineRule="auto"/>
-        <w:jc w:val="both"/>
-        <w:rPr>
-          <w:rFonts w:ascii="Arial" w:eastAsia="Times New Roman" w:hAnsi="Arial" w:cs="Arial"/>
-          <w:color w:val="000000"/>
-          <w:sz w:val="38"/>
-          <w:szCs w:val="38"/>
-          <w:lang w:eastAsia="pl-PL"/>
-        </w:rPr>
-      </w:pPr>
-    </w:p>
-    <w:p>
-      <w:pPr>
-        <w:shd w:val="clear" w:color="auto" w:fill="EDFFFF"/>
-        <w:spacing w:after="150" w:line="240" w:lineRule="auto"/>
-        <w:jc w:val="both"/>
-        <w:outlineLvl w:val="2"/>
-        <w:rPr>
-          <w:rFonts w:ascii="Comic Sans MS" w:eastAsia="Times New Roman" w:hAnsi="Comic Sans MS" w:cs="Arial"/>
-          <w:b/>
-          <w:bCs/>
-          <w:color w:val="025E73"/>
-          <w:sz w:val="27"/>
-          <w:szCs w:val="27"/>
-          <w:lang w:eastAsia="pl-PL"/>
-        </w:rPr>
-      </w:pPr>
-      <w:r>
-        <w:rPr>
-          <w:rFonts w:ascii="Comic Sans MS" w:eastAsia="Times New Roman" w:hAnsi="Comic Sans MS" w:cs="Arial"/>
-          <w:b/>
-          <w:bCs/>
-          <w:color w:val="025E73"/>
-          <w:sz w:val="27"/>
-          <w:szCs w:val="27"/>
-          <w:lang w:eastAsia="pl-PL"/>
-        </w:rPr>
-        <w:t>What is my path</w:t>
-      </w:r>
-      <w:r>
-        <w:rPr>
-          <w:rFonts w:ascii="Comic Sans MS" w:eastAsia="Times New Roman" w:hAnsi="Comic Sans MS" w:cs="Arial"/>
-          <w:b/>
-          <w:bCs/>
-          <w:color w:val="025E73"/>
-          <w:sz w:val="27"/>
-          <w:szCs w:val="27"/>
-          <w:lang w:eastAsia="pl-PL"/>
-        </w:rPr>
-        <w:t>?</w:t>
-      </w:r>
-    </w:p>
-    <w:p>
-      <w:pPr>
-        <w:shd w:val="clear" w:color="auto" w:fill="EDFFFF"/>
-        <w:spacing w:after="0" w:line="240" w:lineRule="auto"/>
-        <w:jc w:val="both"/>
-        <w:rPr>
-          <w:rFonts w:ascii="Arial" w:eastAsia="Times New Roman" w:hAnsi="Arial" w:cs="Arial"/>
-          <w:color w:val="000000"/>
-          <w:sz w:val="38"/>
-          <w:szCs w:val="38"/>
-          <w:lang w:eastAsia="pl-PL"/>
-        </w:rPr>
-      </w:pPr>
-      <w:r>
-        <w:rPr>
-          <w:rFonts w:ascii="Arial" w:eastAsia="Times New Roman" w:hAnsi="Arial" w:cs="Arial"/>
-          <w:color w:val="000000"/>
-          <w:sz w:val="38"/>
-          <w:szCs w:val="38"/>
-          <w:lang w:eastAsia="pl-PL"/>
-        </w:rPr>
-        <w:t>I started m</w:t>
-      </w:r>
-      <w:r>
-        <w:rPr>
-          <w:rFonts w:ascii="Arial" w:eastAsia="Times New Roman" w:hAnsi="Arial" w:cs="Arial"/>
-          <w:color w:val="000000"/>
-          <w:sz w:val="38"/>
-          <w:szCs w:val="38"/>
-          <w:lang w:eastAsia="pl-PL"/>
-        </w:rPr>
-        <w:t>y education at technical school. There I obtained IT technician diploma.</w:t>
-      </w:r>
-      <w:r>
-        <w:rPr>
-          <w:rFonts w:ascii="Arial" w:eastAsia="Times New Roman" w:hAnsi="Arial" w:cs="Arial"/>
-          <w:color w:val="000000"/>
-          <w:sz w:val="38"/>
-          <w:szCs w:val="38"/>
-          <w:lang w:eastAsia="pl-PL"/>
-        </w:rPr>
-        <w:t xml:space="preserve"> </w:t>
-      </w:r>
-      <w:r>
-        <w:rPr>
-          <w:rFonts w:ascii="Arial" w:eastAsia="Times New Roman" w:hAnsi="Arial" w:cs="Arial"/>
-          <w:color w:val="000000"/>
-          <w:sz w:val="38"/>
-          <w:szCs w:val="38"/>
-          <w:lang w:eastAsia="pl-PL"/>
-        </w:rPr>
-        <w:t xml:space="preserve">In that moment programming was my weak point. I decided to change that and started to learning programming. When I was learning about programming, I was fascinated web development. Till Today I am trying to improve my qualifications in web development proving to myself </w:t>
-      </w:r>
-      <w:r>
-        <w:rPr>
-          <w:rFonts w:ascii="Arial" w:eastAsia="Times New Roman" w:hAnsi="Arial" w:cs="Arial"/>
-          <w:color w:val="000000"/>
-          <w:sz w:val="38"/>
-          <w:szCs w:val="38"/>
-          <w:lang w:eastAsia="pl-PL"/>
-        </w:rPr>
-        <w:lastRenderedPageBreak/>
-        <w:t xml:space="preserve">that </w:t>
-      </w:r>
-      <w:r>
-        <w:rPr>
-          <w:rFonts w:ascii="Arial" w:eastAsia="Times New Roman" w:hAnsi="Arial" w:cs="Arial"/>
-          <w:color w:val="000000"/>
-          <w:sz w:val="38"/>
-          <w:szCs w:val="38"/>
-          <w:lang w:eastAsia="pl-PL"/>
-        </w:rPr>
-        <w:t>continuous</w:t>
-      </w:r>
-      <w:r>
-        <w:rPr>
-          <w:rFonts w:ascii="Arial" w:eastAsia="Times New Roman" w:hAnsi="Arial" w:cs="Arial"/>
-          <w:color w:val="000000"/>
-          <w:sz w:val="38"/>
-          <w:szCs w:val="38"/>
-          <w:lang w:eastAsia="pl-PL"/>
-        </w:rPr>
-        <w:t xml:space="preserve"> work on myself will allow me to achieve the goals, despite the adversities that I encountered or encounter on my way.</w:t>
+        <w:t>I was born in 1998. I am a graduate of the first degree studies at the University of Technology in Kielce. I have obtained computer science engineer degree with specialization –</w:t>
       </w:r>
       <w:bookmarkStart w:id="0" w:name="_GoBack"/>
       <w:bookmarkEnd w:id="0"/>
+      <w:r>
+        <w:rPr>
+          <w:rFonts w:ascii="Arial" w:eastAsia="Times New Roman" w:hAnsi="Arial" w:cs="Arial"/>
+          <w:color w:val="000000"/>
+          <w:sz w:val="38"/>
+          <w:szCs w:val="38"/>
+          <w:lang w:eastAsia="pl-PL"/>
+        </w:rPr>
+        <w:t xml:space="preserve"> Information Systems. </w:t>
+      </w:r>
+      <w:r>
+        <w:rPr>
+          <w:rFonts w:ascii="Arial" w:eastAsia="Times New Roman" w:hAnsi="Arial" w:cs="Arial"/>
+          <w:color w:val="000000"/>
+          <w:sz w:val="38"/>
+          <w:szCs w:val="38"/>
+          <w:lang w:eastAsia="pl-PL"/>
+        </w:rPr>
+        <w:t>I currently working in industry not related with IT. Hovewer in order to change this, I am still learning and expanding my knowledge by studying Computer Science at University of Technology in Kielce (II degree), and in free time, expanding my web technologies knowledge.</w:t>
+      </w:r>
+    </w:p>
+    <w:p>
+      <w:pPr>
+        <w:shd w:val="clear" w:color="auto" w:fill="EDFFFF"/>
+        <w:spacing w:after="0" w:line="240" w:lineRule="auto"/>
+        <w:jc w:val="both"/>
+        <w:rPr>
+          <w:rFonts w:ascii="Arial" w:eastAsia="Times New Roman" w:hAnsi="Arial" w:cs="Arial"/>
+          <w:color w:val="000000"/>
+          <w:sz w:val="38"/>
+          <w:szCs w:val="38"/>
+          <w:lang w:eastAsia="pl-PL"/>
+        </w:rPr>
+      </w:pPr>
+    </w:p>
+    <w:p>
+      <w:pPr>
+        <w:shd w:val="clear" w:color="auto" w:fill="EDFFFF"/>
+        <w:spacing w:after="150" w:line="240" w:lineRule="auto"/>
+        <w:jc w:val="both"/>
+        <w:outlineLvl w:val="2"/>
+        <w:rPr>
+          <w:rFonts w:ascii="Comic Sans MS" w:eastAsia="Times New Roman" w:hAnsi="Comic Sans MS" w:cs="Arial"/>
+          <w:b/>
+          <w:bCs/>
+          <w:color w:val="025E73"/>
+          <w:sz w:val="27"/>
+          <w:szCs w:val="27"/>
+          <w:lang w:eastAsia="pl-PL"/>
+        </w:rPr>
+      </w:pPr>
+      <w:r>
+        <w:rPr>
+          <w:rFonts w:ascii="Comic Sans MS" w:eastAsia="Times New Roman" w:hAnsi="Comic Sans MS" w:cs="Arial"/>
+          <w:b/>
+          <w:bCs/>
+          <w:color w:val="025E73"/>
+          <w:sz w:val="27"/>
+          <w:szCs w:val="27"/>
+          <w:lang w:eastAsia="pl-PL"/>
+        </w:rPr>
+        <w:t>What is my path</w:t>
+      </w:r>
+      <w:r>
+        <w:rPr>
+          <w:rFonts w:ascii="Comic Sans MS" w:eastAsia="Times New Roman" w:hAnsi="Comic Sans MS" w:cs="Arial"/>
+          <w:b/>
+          <w:bCs/>
+          <w:color w:val="025E73"/>
+          <w:sz w:val="27"/>
+          <w:szCs w:val="27"/>
+          <w:lang w:eastAsia="pl-PL"/>
+        </w:rPr>
+        <w:t>?</w:t>
+      </w:r>
+    </w:p>
+    <w:p>
+      <w:pPr>
+        <w:shd w:val="clear" w:color="auto" w:fill="EDFFFF"/>
+        <w:spacing w:after="0" w:line="240" w:lineRule="auto"/>
+        <w:jc w:val="both"/>
+        <w:rPr>
+          <w:rFonts w:ascii="Arial" w:eastAsia="Times New Roman" w:hAnsi="Arial" w:cs="Arial"/>
+          <w:color w:val="000000"/>
+          <w:sz w:val="38"/>
+          <w:szCs w:val="38"/>
+          <w:lang w:eastAsia="pl-PL"/>
+        </w:rPr>
+      </w:pPr>
+      <w:r>
+        <w:rPr>
+          <w:rFonts w:ascii="Arial" w:eastAsia="Times New Roman" w:hAnsi="Arial" w:cs="Arial"/>
+          <w:color w:val="000000"/>
+          <w:sz w:val="38"/>
+          <w:szCs w:val="38"/>
+          <w:lang w:eastAsia="pl-PL"/>
+        </w:rPr>
+        <w:t>I started m</w:t>
+      </w:r>
+      <w:r>
+        <w:rPr>
+          <w:rFonts w:ascii="Arial" w:eastAsia="Times New Roman" w:hAnsi="Arial" w:cs="Arial"/>
+          <w:color w:val="000000"/>
+          <w:sz w:val="38"/>
+          <w:szCs w:val="38"/>
+          <w:lang w:eastAsia="pl-PL"/>
+        </w:rPr>
+        <w:t>y education at technical school. There I obtained IT technician diploma.</w:t>
+      </w:r>
+      <w:r>
+        <w:rPr>
+          <w:rFonts w:ascii="Arial" w:eastAsia="Times New Roman" w:hAnsi="Arial" w:cs="Arial"/>
+          <w:color w:val="000000"/>
+          <w:sz w:val="38"/>
+          <w:szCs w:val="38"/>
+          <w:lang w:eastAsia="pl-PL"/>
+        </w:rPr>
+        <w:t xml:space="preserve"> </w:t>
+      </w:r>
+      <w:r>
+        <w:rPr>
+          <w:rFonts w:ascii="Arial" w:eastAsia="Times New Roman" w:hAnsi="Arial" w:cs="Arial"/>
+          <w:color w:val="000000"/>
+          <w:sz w:val="38"/>
+          <w:szCs w:val="38"/>
+          <w:lang w:eastAsia="pl-PL"/>
+        </w:rPr>
+        <w:t xml:space="preserve">In that moment programming was my weak point. I decided to change that and started to learning programming. When I was learning about programming, I was fascinated web development. Till Today I am trying to improve my </w:t>
+      </w:r>
+      <w:r>
+        <w:rPr>
+          <w:rFonts w:ascii="Arial" w:eastAsia="Times New Roman" w:hAnsi="Arial" w:cs="Arial"/>
+          <w:color w:val="000000"/>
+          <w:sz w:val="38"/>
+          <w:szCs w:val="38"/>
+          <w:lang w:eastAsia="pl-PL"/>
+        </w:rPr>
+        <w:lastRenderedPageBreak/>
+        <w:t xml:space="preserve">qualifications in web development proving to myself that </w:t>
+      </w:r>
+      <w:r>
+        <w:rPr>
+          <w:rFonts w:ascii="Arial" w:eastAsia="Times New Roman" w:hAnsi="Arial" w:cs="Arial"/>
+          <w:color w:val="000000"/>
+          <w:sz w:val="38"/>
+          <w:szCs w:val="38"/>
+          <w:lang w:eastAsia="pl-PL"/>
+        </w:rPr>
+        <w:t>continuous</w:t>
+      </w:r>
+      <w:r>
+        <w:rPr>
+          <w:rFonts w:ascii="Arial" w:eastAsia="Times New Roman" w:hAnsi="Arial" w:cs="Arial"/>
+          <w:color w:val="000000"/>
+          <w:sz w:val="38"/>
+          <w:szCs w:val="38"/>
+          <w:lang w:eastAsia="pl-PL"/>
+        </w:rPr>
+        <w:t xml:space="preserve"> work on myself will allow me to achieve the goals, despite the adversities that I encountered or encounter on my way.</w:t>
+      </w:r>
     </w:p>
     <w:p>
       <w:pPr>

</xml_diff>